<commit_message>
CCSB Loads: N and S Abutments, wy2010-15: updated Menlo Lab Data folder, v35; added SSC model results for 8_wy2010-15; updated pTHg model results for 8_wy2010-15; updated Sigma Plot folder for 8_wy2010-15; added site folder for 8_wy2010-15 N_Abutment; for S_Abutment wy_2010-15:  added AQUARIUS files, updated Q+WQ worksheet,  added SSC to rloadest folder,  replaced pTHg rloadest folder (reran with corrected values); updated Loads Progress sheet, updated Google Drive tracking log.
</commit_message>
<xml_diff>
--- a/2018-19_CCSB_LoadsData_WY2010-2018/Updates Log- 2018-19 CCSB Loads Google Drive.docx
+++ b/2018-19_CCSB_LoadsData_WY2010-2018/Updates Log- 2018-19 CCSB Loads Google Drive.docx
@@ -5801,6 +5801,759 @@
       <w:pPr>
         <w:spacing w:after="0" w:lineRule="auto"/>
         <w:ind w:left="720" w:firstLine="0"/>
+        <w:rPr>
+          <w:sz w:val="20"/>
+          <w:szCs w:val="20"/>
+        </w:rPr>
+      </w:pPr>
+      <w:r>
+        <w:rPr>
+          <w:rtl w:val="0"/>
+        </w:rPr>
+      </w:r>
+    </w:p>
+    <w:p>
+      <w:pPr>
+        <w:spacing w:after="0" w:lineRule="auto"/>
+        <w:ind w:left="0" w:firstLine="0"/>
+        <w:rPr>
+          <w:sz w:val="20"/>
+          <w:szCs w:val="20"/>
+        </w:rPr>
+      </w:pPr>
+      <w:r>
+        <w:rPr>
+          <w:rtl w:val="0"/>
+        </w:rPr>
+      </w:r>
+    </w:p>
+    <w:p>
+      <w:pPr>
+        <w:spacing w:after="0" w:lineRule="auto"/>
+        <w:rPr>
+          <w:sz w:val="20"/>
+          <w:szCs w:val="20"/>
+        </w:rPr>
+      </w:pPr>
+      <w:r>
+        <w:rPr>
+          <w:sz w:val="20"/>
+          <w:szCs w:val="20"/>
+          <w:rtl w:val="0"/>
+        </w:rPr>
+        <w:t xml:space="preserve">10/27/19  19:30  (slrose)</w:t>
+      </w:r>
+    </w:p>
+    <w:p>
+      <w:pPr>
+        <w:spacing w:after="0" w:lineRule="auto"/>
+        <w:rPr>
+          <w:sz w:val="20"/>
+          <w:szCs w:val="20"/>
+        </w:rPr>
+      </w:pPr>
+      <w:r>
+        <w:rPr>
+          <w:rtl w:val="0"/>
+        </w:rPr>
+      </w:r>
+    </w:p>
+    <w:p>
+      <w:pPr>
+        <w:spacing w:after="0" w:lineRule="auto"/>
+        <w:rPr>
+          <w:sz w:val="20"/>
+          <w:szCs w:val="20"/>
+        </w:rPr>
+      </w:pPr>
+      <w:r>
+        <w:rPr>
+          <w:sz w:val="20"/>
+          <w:szCs w:val="20"/>
+          <w:rtl w:val="0"/>
+        </w:rPr>
+        <w:t xml:space="preserve">CCSB Loads, wy2013-19, N-S Abutments (run separately in R):</w:t>
+      </w:r>
+    </w:p>
+    <w:p>
+      <w:pPr>
+        <w:spacing w:after="0" w:lineRule="auto"/>
+        <w:ind w:left="720" w:firstLine="0"/>
+        <w:rPr>
+          <w:sz w:val="20"/>
+          <w:szCs w:val="20"/>
+        </w:rPr>
+      </w:pPr>
+      <w:r>
+        <w:rPr>
+          <w:sz w:val="20"/>
+          <w:szCs w:val="20"/>
+          <w:rtl w:val="0"/>
+        </w:rPr>
+        <w:t xml:space="preserve">updated SSC model results</w:t>
+      </w:r>
+    </w:p>
+    <w:p>
+      <w:pPr>
+        <w:spacing w:after="0" w:lineRule="auto"/>
+        <w:ind w:left="720" w:firstLine="0"/>
+        <w:rPr>
+          <w:sz w:val="20"/>
+          <w:szCs w:val="20"/>
+        </w:rPr>
+      </w:pPr>
+      <w:r>
+        <w:rPr>
+          <w:sz w:val="20"/>
+          <w:szCs w:val="20"/>
+          <w:rtl w:val="0"/>
+        </w:rPr>
+        <w:t xml:space="preserve">added new folder for N-S Abutments to the Sigma Plot folder (redid South Abutment with newest value from Steve Low, Sed Lab in Santa Cruz, 1/18/19 13:40)</w:t>
+      </w:r>
+    </w:p>
+    <w:p>
+      <w:pPr>
+        <w:spacing w:after="0" w:lineRule="auto"/>
+        <w:ind w:left="720" w:firstLine="0"/>
+        <w:rPr>
+          <w:sz w:val="20"/>
+          <w:szCs w:val="20"/>
+        </w:rPr>
+      </w:pPr>
+      <w:r>
+        <w:rPr>
+          <w:sz w:val="20"/>
+          <w:szCs w:val="20"/>
+          <w:rtl w:val="0"/>
+        </w:rPr>
+        <w:t xml:space="preserve">added PowerPoint files</w:t>
+      </w:r>
+    </w:p>
+    <w:p>
+      <w:pPr>
+        <w:spacing w:after="0" w:lineRule="auto"/>
+        <w:ind w:left="720" w:firstLine="0"/>
+        <w:rPr>
+          <w:sz w:val="20"/>
+          <w:szCs w:val="20"/>
+        </w:rPr>
+      </w:pPr>
+      <w:r>
+        <w:rPr>
+          <w:sz w:val="20"/>
+          <w:szCs w:val="20"/>
+          <w:rtl w:val="0"/>
+        </w:rPr>
+        <w:t xml:space="preserve">added new folder to Sites folder for N_Abutment and S_Abutment</w:t>
+      </w:r>
+    </w:p>
+    <w:p>
+      <w:pPr>
+        <w:spacing w:after="0" w:lineRule="auto"/>
+        <w:ind w:left="720" w:firstLine="0"/>
+        <w:rPr>
+          <w:sz w:val="20"/>
+          <w:szCs w:val="20"/>
+        </w:rPr>
+      </w:pPr>
+      <w:r>
+        <w:rPr>
+          <w:sz w:val="20"/>
+          <w:szCs w:val="20"/>
+          <w:rtl w:val="0"/>
+        </w:rPr>
+        <w:t xml:space="preserve">updated Loads Progress sheet</w:t>
+      </w:r>
+    </w:p>
+    <w:p>
+      <w:pPr>
+        <w:spacing w:after="0" w:lineRule="auto"/>
+        <w:ind w:left="720" w:firstLine="0"/>
+        <w:rPr>
+          <w:sz w:val="20"/>
+          <w:szCs w:val="20"/>
+        </w:rPr>
+      </w:pPr>
+      <w:r>
+        <w:rPr>
+          <w:rtl w:val="0"/>
+        </w:rPr>
+      </w:r>
+    </w:p>
+    <w:p>
+      <w:pPr>
+        <w:spacing w:after="0" w:lineRule="auto"/>
+        <w:ind w:left="720" w:firstLine="0"/>
+        <w:rPr>
+          <w:sz w:val="20"/>
+          <w:szCs w:val="20"/>
+        </w:rPr>
+      </w:pPr>
+      <w:r>
+        <w:rPr>
+          <w:rtl w:val="0"/>
+        </w:rPr>
+      </w:r>
+    </w:p>
+    <w:p>
+      <w:pPr>
+        <w:spacing w:after="0" w:lineRule="auto"/>
+        <w:ind w:left="0" w:firstLine="0"/>
+        <w:rPr>
+          <w:sz w:val="20"/>
+          <w:szCs w:val="20"/>
+        </w:rPr>
+      </w:pPr>
+      <w:r>
+        <w:rPr>
+          <w:sz w:val="20"/>
+          <w:szCs w:val="20"/>
+          <w:rtl w:val="0"/>
+        </w:rPr>
+        <w:t xml:space="preserve">10/28/19  8:45  (slrose)</w:t>
+      </w:r>
+    </w:p>
+    <w:p>
+      <w:pPr>
+        <w:spacing w:after="0" w:lineRule="auto"/>
+        <w:ind w:left="0" w:firstLine="0"/>
+        <w:rPr>
+          <w:sz w:val="20"/>
+          <w:szCs w:val="20"/>
+        </w:rPr>
+      </w:pPr>
+      <w:r>
+        <w:rPr>
+          <w:rtl w:val="0"/>
+        </w:rPr>
+      </w:r>
+    </w:p>
+    <w:p>
+      <w:pPr>
+        <w:spacing w:after="0" w:lineRule="auto"/>
+        <w:rPr>
+          <w:sz w:val="20"/>
+          <w:szCs w:val="20"/>
+        </w:rPr>
+      </w:pPr>
+      <w:r>
+        <w:rPr>
+          <w:sz w:val="20"/>
+          <w:szCs w:val="20"/>
+          <w:rtl w:val="0"/>
+        </w:rPr>
+        <w:t xml:space="preserve">CCSB Loads, wy2013-19, N-S Abutments (run separately in R):</w:t>
+      </w:r>
+    </w:p>
+    <w:p>
+      <w:pPr>
+        <w:spacing w:after="0" w:lineRule="auto"/>
+        <w:ind w:left="0" w:firstLine="0"/>
+        <w:rPr>
+          <w:sz w:val="20"/>
+          <w:szCs w:val="20"/>
+        </w:rPr>
+      </w:pPr>
+      <w:r>
+        <w:rPr>
+          <w:sz w:val="20"/>
+          <w:szCs w:val="20"/>
+          <w:rtl w:val="0"/>
+        </w:rPr>
+        <w:tab/>
+        <w:t xml:space="preserve">added new plot (Sigma Plot) with different colors for observed vs modeled</w:t>
+      </w:r>
+    </w:p>
+    <w:p>
+      <w:pPr>
+        <w:spacing w:after="0" w:lineRule="auto"/>
+        <w:ind w:left="0" w:firstLine="0"/>
+        <w:rPr>
+          <w:sz w:val="20"/>
+          <w:szCs w:val="20"/>
+        </w:rPr>
+      </w:pPr>
+      <w:r>
+        <w:rPr>
+          <w:sz w:val="20"/>
+          <w:szCs w:val="20"/>
+          <w:rtl w:val="0"/>
+        </w:rPr>
+        <w:tab/>
+        <w:t xml:space="preserve">updated the Power Point files</w:t>
+      </w:r>
+    </w:p>
+    <w:p>
+      <w:pPr>
+        <w:spacing w:after="0" w:lineRule="auto"/>
+        <w:ind w:left="0" w:firstLine="0"/>
+        <w:rPr>
+          <w:sz w:val="20"/>
+          <w:szCs w:val="20"/>
+        </w:rPr>
+      </w:pPr>
+      <w:r>
+        <w:rPr>
+          <w:rtl w:val="0"/>
+        </w:rPr>
+      </w:r>
+    </w:p>
+    <w:p>
+      <w:pPr>
+        <w:spacing w:after="0" w:lineRule="auto"/>
+        <w:ind w:left="0" w:firstLine="0"/>
+        <w:rPr>
+          <w:sz w:val="20"/>
+          <w:szCs w:val="20"/>
+        </w:rPr>
+      </w:pPr>
+      <w:r>
+        <w:rPr>
+          <w:sz w:val="20"/>
+          <w:szCs w:val="20"/>
+          <w:rtl w:val="0"/>
+        </w:rPr>
+        <w:t xml:space="preserve">10/31/19  13:00  (slrose)</w:t>
+      </w:r>
+    </w:p>
+    <w:p>
+      <w:pPr>
+        <w:spacing w:after="0" w:lineRule="auto"/>
+        <w:ind w:left="0" w:firstLine="0"/>
+        <w:rPr>
+          <w:sz w:val="20"/>
+          <w:szCs w:val="20"/>
+        </w:rPr>
+      </w:pPr>
+      <w:r>
+        <w:rPr>
+          <w:rtl w:val="0"/>
+        </w:rPr>
+      </w:r>
+    </w:p>
+    <w:p>
+      <w:pPr>
+        <w:spacing w:after="0" w:lineRule="auto"/>
+        <w:rPr>
+          <w:sz w:val="20"/>
+          <w:szCs w:val="20"/>
+        </w:rPr>
+      </w:pPr>
+      <w:r>
+        <w:rPr>
+          <w:sz w:val="20"/>
+          <w:szCs w:val="20"/>
+          <w:rtl w:val="0"/>
+        </w:rPr>
+        <w:t xml:space="preserve">CCSB Loads: updated Loads Progress sheet</w:t>
+      </w:r>
+    </w:p>
+    <w:p>
+      <w:pPr>
+        <w:spacing w:after="0" w:lineRule="auto"/>
+        <w:ind w:left="720" w:firstLine="0"/>
+        <w:rPr>
+          <w:sz w:val="20"/>
+          <w:szCs w:val="20"/>
+        </w:rPr>
+      </w:pPr>
+      <w:r>
+        <w:rPr>
+          <w:sz w:val="20"/>
+          <w:szCs w:val="20"/>
+          <w:rtl w:val="0"/>
+        </w:rPr>
+        <w:t xml:space="preserve">updated N Abutment 1_wy2016-17 Q and WQ worksheet</w:t>
+      </w:r>
+    </w:p>
+    <w:p>
+      <w:pPr>
+        <w:spacing w:after="0" w:lineRule="auto"/>
+        <w:ind w:left="720" w:firstLine="0"/>
+        <w:rPr>
+          <w:sz w:val="20"/>
+          <w:szCs w:val="20"/>
+        </w:rPr>
+      </w:pPr>
+      <w:r>
+        <w:rPr>
+          <w:sz w:val="20"/>
+          <w:szCs w:val="20"/>
+          <w:rtl w:val="0"/>
+        </w:rPr>
+        <w:t xml:space="preserve">added model stats 8_wy2010-15, 7_wy2016-19, and 6_wy2013-19</w:t>
+      </w:r>
+    </w:p>
+    <w:p>
+      <w:pPr>
+        <w:spacing w:after="0" w:lineRule="auto"/>
+        <w:ind w:left="720" w:firstLine="0"/>
+        <w:rPr>
+          <w:sz w:val="20"/>
+          <w:szCs w:val="20"/>
+        </w:rPr>
+      </w:pPr>
+      <w:r>
+        <w:rPr>
+          <w:sz w:val="20"/>
+          <w:szCs w:val="20"/>
+          <w:rtl w:val="0"/>
+        </w:rPr>
+        <w:t xml:space="preserve">added Sigma Plot folder 8_wy2010-15 and 6_wy2013-19</w:t>
+      </w:r>
+    </w:p>
+    <w:p>
+      <w:pPr>
+        <w:spacing w:after="0" w:lineRule="auto"/>
+        <w:ind w:left="720" w:firstLine="0"/>
+        <w:rPr>
+          <w:sz w:val="20"/>
+          <w:szCs w:val="20"/>
+        </w:rPr>
+      </w:pPr>
+      <w:r>
+        <w:rPr>
+          <w:sz w:val="20"/>
+          <w:szCs w:val="20"/>
+          <w:rtl w:val="0"/>
+        </w:rPr>
+        <w:t xml:space="preserve">added S Abutment site folder for 8_wy2010-15 (ran pTHg)</w:t>
+      </w:r>
+    </w:p>
+    <w:p>
+      <w:pPr>
+        <w:spacing w:after="0" w:lineRule="auto"/>
+        <w:ind w:left="720" w:firstLine="0"/>
+        <w:rPr>
+          <w:sz w:val="20"/>
+          <w:szCs w:val="20"/>
+        </w:rPr>
+      </w:pPr>
+      <w:r>
+        <w:rPr>
+          <w:sz w:val="20"/>
+          <w:szCs w:val="20"/>
+          <w:rtl w:val="0"/>
+        </w:rPr>
+        <w:t xml:space="preserve">added 6_wy2013-19 (ran SSC) and 7_wy2016-19 site folders to N and S Abutment site folders (ran pTHg)</w:t>
+      </w:r>
+    </w:p>
+    <w:p>
+      <w:pPr>
+        <w:spacing w:after="0" w:lineRule="auto"/>
+        <w:ind w:left="720" w:firstLine="0"/>
+        <w:rPr>
+          <w:sz w:val="20"/>
+          <w:szCs w:val="20"/>
+        </w:rPr>
+      </w:pPr>
+      <w:r>
+        <w:rPr>
+          <w:sz w:val="20"/>
+          <w:szCs w:val="20"/>
+          <w:rtl w:val="0"/>
+        </w:rPr>
+        <w:t xml:space="preserve">updated Menlo Lab Data and added Santa Cruz SLEDS to Lab Data</w:t>
+      </w:r>
+    </w:p>
+    <w:p>
+      <w:pPr>
+        <w:spacing w:after="0" w:lineRule="auto"/>
+        <w:ind w:left="0" w:firstLine="0"/>
+        <w:rPr>
+          <w:sz w:val="20"/>
+          <w:szCs w:val="20"/>
+        </w:rPr>
+      </w:pPr>
+      <w:r>
+        <w:rPr>
+          <w:sz w:val="20"/>
+          <w:szCs w:val="20"/>
+          <w:rtl w:val="0"/>
+        </w:rPr>
+        <w:t xml:space="preserve">11/5/2019  12:50  (slrose)</w:t>
+      </w:r>
+    </w:p>
+    <w:p>
+      <w:pPr>
+        <w:spacing w:after="0" w:lineRule="auto"/>
+        <w:ind w:left="0" w:firstLine="0"/>
+        <w:rPr>
+          <w:sz w:val="20"/>
+          <w:szCs w:val="20"/>
+        </w:rPr>
+      </w:pPr>
+      <w:r>
+        <w:rPr>
+          <w:rtl w:val="0"/>
+        </w:rPr>
+      </w:r>
+    </w:p>
+    <w:p>
+      <w:pPr>
+        <w:spacing w:after="0" w:lineRule="auto"/>
+        <w:ind w:left="0" w:firstLine="0"/>
+        <w:rPr>
+          <w:sz w:val="20"/>
+          <w:szCs w:val="20"/>
+        </w:rPr>
+      </w:pPr>
+      <w:r>
+        <w:rPr>
+          <w:sz w:val="20"/>
+          <w:szCs w:val="20"/>
+          <w:rtl w:val="0"/>
+        </w:rPr>
+        <w:t xml:space="preserve">CCSB Loads: N and S Abutments, wy2010-15</w:t>
+      </w:r>
+    </w:p>
+    <w:p>
+      <w:pPr>
+        <w:spacing w:after="0" w:lineRule="auto"/>
+        <w:ind w:left="0" w:firstLine="0"/>
+        <w:rPr>
+          <w:sz w:val="20"/>
+          <w:szCs w:val="20"/>
+        </w:rPr>
+      </w:pPr>
+      <w:r>
+        <w:rPr>
+          <w:sz w:val="20"/>
+          <w:szCs w:val="20"/>
+          <w:rtl w:val="0"/>
+        </w:rPr>
+        <w:tab/>
+        <w:t xml:space="preserve">updated Menlo Lab Data folder, v35</w:t>
+      </w:r>
+    </w:p>
+    <w:p>
+      <w:pPr>
+        <w:spacing w:after="0" w:lineRule="auto"/>
+        <w:ind w:left="0" w:firstLine="0"/>
+        <w:rPr>
+          <w:sz w:val="20"/>
+          <w:szCs w:val="20"/>
+        </w:rPr>
+      </w:pPr>
+      <w:r>
+        <w:rPr>
+          <w:sz w:val="20"/>
+          <w:szCs w:val="20"/>
+          <w:rtl w:val="0"/>
+        </w:rPr>
+        <w:tab/>
+        <w:t xml:space="preserve">added SSC model results for 8_wy2010-15</w:t>
+      </w:r>
+    </w:p>
+    <w:p>
+      <w:pPr>
+        <w:spacing w:after="0" w:lineRule="auto"/>
+        <w:ind w:left="0" w:firstLine="0"/>
+        <w:rPr>
+          <w:sz w:val="20"/>
+          <w:szCs w:val="20"/>
+        </w:rPr>
+      </w:pPr>
+      <w:r>
+        <w:rPr>
+          <w:sz w:val="20"/>
+          <w:szCs w:val="20"/>
+          <w:rtl w:val="0"/>
+        </w:rPr>
+        <w:tab/>
+        <w:t xml:space="preserve">updated pTHg model results for 8_wy2010-15</w:t>
+      </w:r>
+    </w:p>
+    <w:p>
+      <w:pPr>
+        <w:spacing w:after="0" w:lineRule="auto"/>
+        <w:ind w:left="0" w:firstLine="0"/>
+        <w:rPr>
+          <w:sz w:val="20"/>
+          <w:szCs w:val="20"/>
+        </w:rPr>
+      </w:pPr>
+      <w:r>
+        <w:rPr>
+          <w:sz w:val="20"/>
+          <w:szCs w:val="20"/>
+          <w:rtl w:val="0"/>
+        </w:rPr>
+        <w:tab/>
+        <w:t xml:space="preserve">updated Sigma Plot folder for 8_wy2010-15</w:t>
+      </w:r>
+    </w:p>
+    <w:p>
+      <w:pPr>
+        <w:spacing w:after="0" w:lineRule="auto"/>
+        <w:ind w:left="0" w:firstLine="0"/>
+        <w:rPr>
+          <w:sz w:val="20"/>
+          <w:szCs w:val="20"/>
+        </w:rPr>
+      </w:pPr>
+      <w:r>
+        <w:rPr>
+          <w:sz w:val="20"/>
+          <w:szCs w:val="20"/>
+          <w:rtl w:val="0"/>
+        </w:rPr>
+        <w:tab/>
+        <w:t xml:space="preserve">added site folder for 8_wy2010-15 N_Abutment</w:t>
+      </w:r>
+    </w:p>
+    <w:p>
+      <w:pPr>
+        <w:spacing w:after="0" w:lineRule="auto"/>
+        <w:ind w:left="0" w:firstLine="0"/>
+        <w:rPr>
+          <w:sz w:val="20"/>
+          <w:szCs w:val="20"/>
+        </w:rPr>
+      </w:pPr>
+      <w:r>
+        <w:rPr>
+          <w:sz w:val="20"/>
+          <w:szCs w:val="20"/>
+          <w:rtl w:val="0"/>
+        </w:rPr>
+        <w:tab/>
+        <w:t xml:space="preserve">for S_Abutment wy_2010-15:</w:t>
+      </w:r>
+    </w:p>
+    <w:p>
+      <w:pPr>
+        <w:spacing w:after="0" w:lineRule="auto"/>
+        <w:ind w:left="0" w:firstLine="0"/>
+        <w:rPr>
+          <w:sz w:val="20"/>
+          <w:szCs w:val="20"/>
+        </w:rPr>
+      </w:pPr>
+      <w:r>
+        <w:rPr>
+          <w:sz w:val="20"/>
+          <w:szCs w:val="20"/>
+          <w:rtl w:val="0"/>
+        </w:rPr>
+        <w:tab/>
+        <w:tab/>
+        <w:t xml:space="preserve">added AQUARIUS files</w:t>
+      </w:r>
+    </w:p>
+    <w:p>
+      <w:pPr>
+        <w:spacing w:after="0" w:lineRule="auto"/>
+        <w:ind w:left="0" w:firstLine="0"/>
+        <w:rPr>
+          <w:sz w:val="20"/>
+          <w:szCs w:val="20"/>
+        </w:rPr>
+      </w:pPr>
+      <w:r>
+        <w:rPr>
+          <w:sz w:val="20"/>
+          <w:szCs w:val="20"/>
+          <w:rtl w:val="0"/>
+        </w:rPr>
+        <w:tab/>
+        <w:tab/>
+        <w:t xml:space="preserve">updated Q+WQ worksheet</w:t>
+      </w:r>
+    </w:p>
+    <w:p>
+      <w:pPr>
+        <w:spacing w:after="0" w:lineRule="auto"/>
+        <w:ind w:left="0" w:firstLine="0"/>
+        <w:rPr>
+          <w:sz w:val="20"/>
+          <w:szCs w:val="20"/>
+        </w:rPr>
+      </w:pPr>
+      <w:r>
+        <w:rPr>
+          <w:sz w:val="20"/>
+          <w:szCs w:val="20"/>
+          <w:rtl w:val="0"/>
+        </w:rPr>
+        <w:tab/>
+        <w:tab/>
+        <w:t xml:space="preserve">added SSC to rloadest folder</w:t>
+      </w:r>
+    </w:p>
+    <w:p>
+      <w:pPr>
+        <w:spacing w:after="0" w:lineRule="auto"/>
+        <w:ind w:left="0" w:firstLine="0"/>
+        <w:rPr>
+          <w:sz w:val="20"/>
+          <w:szCs w:val="20"/>
+        </w:rPr>
+      </w:pPr>
+      <w:r>
+        <w:rPr>
+          <w:sz w:val="20"/>
+          <w:szCs w:val="20"/>
+          <w:rtl w:val="0"/>
+        </w:rPr>
+        <w:tab/>
+        <w:tab/>
+        <w:t xml:space="preserve">replaced pTHg rloadest folder (reran with corrected values)</w:t>
+      </w:r>
+    </w:p>
+    <w:p>
+      <w:pPr>
+        <w:spacing w:after="0" w:lineRule="auto"/>
+        <w:ind w:left="0" w:firstLine="0"/>
+        <w:rPr>
+          <w:sz w:val="20"/>
+          <w:szCs w:val="20"/>
+        </w:rPr>
+      </w:pPr>
+      <w:r>
+        <w:rPr>
+          <w:sz w:val="20"/>
+          <w:szCs w:val="20"/>
+          <w:rtl w:val="0"/>
+        </w:rPr>
+        <w:tab/>
+        <w:t xml:space="preserve">updated Loads Progress sheet</w:t>
+      </w:r>
+    </w:p>
+    <w:p>
+      <w:pPr>
+        <w:spacing w:after="0" w:lineRule="auto"/>
+        <w:ind w:left="720" w:firstLine="0"/>
+        <w:rPr>
+          <w:sz w:val="20"/>
+          <w:szCs w:val="20"/>
+        </w:rPr>
+      </w:pPr>
+      <w:r>
+        <w:rPr>
+          <w:rtl w:val="0"/>
+        </w:rPr>
+      </w:r>
+    </w:p>
+    <w:p>
+      <w:pPr>
+        <w:spacing w:after="0" w:lineRule="auto"/>
+        <w:ind w:left="0" w:firstLine="0"/>
+        <w:rPr>
+          <w:sz w:val="20"/>
+          <w:szCs w:val="20"/>
+        </w:rPr>
+      </w:pPr>
+      <w:r>
+        <w:rPr>
+          <w:rtl w:val="0"/>
+        </w:rPr>
+      </w:r>
+    </w:p>
+    <w:p>
+      <w:pPr>
+        <w:spacing w:after="0" w:lineRule="auto"/>
+        <w:ind w:left="0" w:firstLine="0"/>
         <w:rPr>
           <w:sz w:val="20"/>
           <w:szCs w:val="20"/>

</xml_diff>